<commit_message>
summary chapters 5 and 6
</commit_message>
<xml_diff>
--- a/Assignment/Hw03SummaryCleanCode.docx
+++ b/Assignment/Hw03SummaryCleanCode.docx
@@ -148,17 +148,19 @@
         <w:jc w:val="center"/>
         <w:rPr>
           <w:rFonts w:ascii="Times New Roman" w:eastAsia="Times New Roman" w:hAnsi="Times New Roman" w:cs="Times New Roman"/>
-          <w:sz w:val="24"/>
-          <w:szCs w:val="24"/>
-          <w:lang w:val="en-GB" w:eastAsia="es-EC"/>
-        </w:rPr>
-      </w:pPr>
-      <w:r>
-        <w:rPr>
-          <w:rFonts w:ascii="Arial" w:eastAsia="Times New Roman" w:hAnsi="Arial" w:cs="Arial"/>
+          <w:sz w:val="28"/>
+          <w:szCs w:val="28"/>
+          <w:lang w:val="en-GB" w:eastAsia="es-EC"/>
+        </w:rPr>
+      </w:pPr>
+      <w:r>
+        <w:rPr>
+          <w:rFonts w:ascii="Times New Roman" w:eastAsia="Times New Roman" w:hAnsi="Times New Roman" w:cs="Times New Roman"/>
           <w:b/>
           <w:bCs/>
           <w:color w:val="000000"/>
+          <w:sz w:val="24"/>
+          <w:szCs w:val="24"/>
           <w:lang w:val="en-GB" w:eastAsia="es-EC"/>
         </w:rPr>
         <w:t>Chapter 1: Clean Code</w:t>
@@ -169,8 +171,8 @@
         <w:spacing w:after="0" w:line="240" w:lineRule="auto"/>
         <w:rPr>
           <w:rFonts w:ascii="Times New Roman" w:eastAsia="Times New Roman" w:hAnsi="Times New Roman" w:cs="Times New Roman"/>
-          <w:sz w:val="24"/>
-          <w:szCs w:val="24"/>
+          <w:sz w:val="28"/>
+          <w:szCs w:val="28"/>
           <w:lang w:val="en-GB" w:eastAsia="es-EC"/>
         </w:rPr>
       </w:pPr>
@@ -180,15 +182,17 @@
         <w:spacing w:after="0" w:line="240" w:lineRule="auto"/>
         <w:rPr>
           <w:rFonts w:ascii="Times New Roman" w:eastAsia="Times New Roman" w:hAnsi="Times New Roman" w:cs="Times New Roman"/>
-          <w:sz w:val="24"/>
-          <w:szCs w:val="24"/>
-          <w:lang w:val="en-GB" w:eastAsia="es-EC"/>
-        </w:rPr>
-      </w:pPr>
-      <w:r>
-        <w:rPr>
-          <w:rFonts w:ascii="Arial" w:eastAsia="Times New Roman" w:hAnsi="Arial" w:cs="Arial"/>
-          <w:color w:val="000000"/>
+          <w:sz w:val="28"/>
+          <w:szCs w:val="28"/>
+          <w:lang w:val="en-GB" w:eastAsia="es-EC"/>
+        </w:rPr>
+      </w:pPr>
+      <w:r>
+        <w:rPr>
+          <w:rFonts w:ascii="Times New Roman" w:eastAsia="Times New Roman" w:hAnsi="Times New Roman" w:cs="Times New Roman"/>
+          <w:color w:val="000000"/>
+          <w:sz w:val="24"/>
+          <w:szCs w:val="24"/>
           <w:lang w:val="en-GB" w:eastAsia="es-EC"/>
         </w:rPr>
         <w:t>This chapter it shows us the problems it causes if the code is not cleaned and what is done with a code that is not clean.</w:t>
@@ -199,15 +203,17 @@
         <w:spacing w:after="0" w:line="240" w:lineRule="auto"/>
         <w:rPr>
           <w:rFonts w:ascii="Times New Roman" w:eastAsia="Times New Roman" w:hAnsi="Times New Roman" w:cs="Times New Roman"/>
-          <w:sz w:val="24"/>
-          <w:szCs w:val="24"/>
-          <w:lang w:val="en-GB" w:eastAsia="es-EC"/>
-        </w:rPr>
-      </w:pPr>
-      <w:r>
-        <w:rPr>
-          <w:rFonts w:ascii="Arial" w:eastAsia="Times New Roman" w:hAnsi="Arial" w:cs="Arial"/>
-          <w:color w:val="000000"/>
+          <w:sz w:val="28"/>
+          <w:szCs w:val="28"/>
+          <w:lang w:val="en-GB" w:eastAsia="es-EC"/>
+        </w:rPr>
+      </w:pPr>
+      <w:r>
+        <w:rPr>
+          <w:rFonts w:ascii="Times New Roman" w:eastAsia="Times New Roman" w:hAnsi="Times New Roman" w:cs="Times New Roman"/>
+          <w:color w:val="000000"/>
+          <w:sz w:val="24"/>
+          <w:szCs w:val="24"/>
           <w:lang w:val="en-GB" w:eastAsia="es-EC"/>
         </w:rPr>
         <w:t xml:space="preserve">It is important that we will never get rid of the code, because the code has the details of the requirements, which are of importance if a redesign is </w:t>
@@ -215,8 +221,10 @@
       <w:proofErr w:type="spellStart"/>
       <w:r>
         <w:rPr>
-          <w:rFonts w:ascii="Arial" w:eastAsia="Times New Roman" w:hAnsi="Arial" w:cs="Arial"/>
-          <w:color w:val="000000"/>
+          <w:rFonts w:ascii="Times New Roman" w:eastAsia="Times New Roman" w:hAnsi="Times New Roman" w:cs="Times New Roman"/>
+          <w:color w:val="000000"/>
+          <w:sz w:val="24"/>
+          <w:szCs w:val="24"/>
           <w:lang w:val="en-GB" w:eastAsia="es-EC"/>
         </w:rPr>
         <w:t>made.It</w:t>
@@ -224,8 +232,10 @@
       <w:proofErr w:type="spellEnd"/>
       <w:r>
         <w:rPr>
-          <w:rFonts w:ascii="Arial" w:eastAsia="Times New Roman" w:hAnsi="Arial" w:cs="Arial"/>
-          <w:color w:val="000000"/>
+          <w:rFonts w:ascii="Times New Roman" w:eastAsia="Times New Roman" w:hAnsi="Times New Roman" w:cs="Times New Roman"/>
+          <w:color w:val="000000"/>
+          <w:sz w:val="24"/>
+          <w:szCs w:val="24"/>
           <w:lang w:val="en-GB" w:eastAsia="es-EC"/>
         </w:rPr>
         <w:t xml:space="preserve"> must also be taken into account that when making a bad code the users and the company are affected, in Users code presents errors and in the company economic losses.</w:t>
@@ -236,8 +246,8 @@
         <w:spacing w:after="0" w:line="240" w:lineRule="auto"/>
         <w:rPr>
           <w:rFonts w:ascii="Times New Roman" w:eastAsia="Times New Roman" w:hAnsi="Times New Roman" w:cs="Times New Roman"/>
-          <w:sz w:val="24"/>
-          <w:szCs w:val="24"/>
+          <w:sz w:val="28"/>
+          <w:szCs w:val="28"/>
           <w:lang w:val="en-GB" w:eastAsia="es-EC"/>
         </w:rPr>
       </w:pPr>
@@ -247,15 +257,17 @@
         <w:spacing w:after="0" w:line="240" w:lineRule="auto"/>
         <w:rPr>
           <w:rFonts w:ascii="Times New Roman" w:eastAsia="Times New Roman" w:hAnsi="Times New Roman" w:cs="Times New Roman"/>
-          <w:sz w:val="24"/>
-          <w:szCs w:val="24"/>
-          <w:lang w:val="en-GB" w:eastAsia="es-EC"/>
-        </w:rPr>
-      </w:pPr>
-      <w:r>
-        <w:rPr>
-          <w:rFonts w:ascii="Arial" w:eastAsia="Times New Roman" w:hAnsi="Arial" w:cs="Arial"/>
-          <w:color w:val="000000"/>
+          <w:sz w:val="28"/>
+          <w:szCs w:val="28"/>
+          <w:lang w:val="en-GB" w:eastAsia="es-EC"/>
+        </w:rPr>
+      </w:pPr>
+      <w:r>
+        <w:rPr>
+          <w:rFonts w:ascii="Times New Roman" w:eastAsia="Times New Roman" w:hAnsi="Times New Roman" w:cs="Times New Roman"/>
+          <w:color w:val="000000"/>
+          <w:sz w:val="24"/>
+          <w:szCs w:val="24"/>
           <w:lang w:val="en-GB" w:eastAsia="es-EC"/>
         </w:rPr>
         <w:t>Every time a change is made to a bad code, a disorder occurs, if the disorder increases, the productivity of the programming equipment decreases to zero, which causes the staff to increase in order to improve the code, but the new staff It should start from the beginning as they have no idea what the program has to do or how the code is structured.</w:t>
@@ -266,15 +278,17 @@
         <w:spacing w:after="0" w:line="240" w:lineRule="auto"/>
         <w:rPr>
           <w:rFonts w:ascii="Times New Roman" w:eastAsia="Times New Roman" w:hAnsi="Times New Roman" w:cs="Times New Roman"/>
-          <w:sz w:val="24"/>
-          <w:szCs w:val="24"/>
-          <w:lang w:val="en-GB" w:eastAsia="es-EC"/>
-        </w:rPr>
-      </w:pPr>
-      <w:r>
-        <w:rPr>
-          <w:rFonts w:ascii="Arial" w:eastAsia="Times New Roman" w:hAnsi="Arial" w:cs="Arial"/>
-          <w:color w:val="000000"/>
+          <w:sz w:val="28"/>
+          <w:szCs w:val="28"/>
+          <w:lang w:val="en-GB" w:eastAsia="es-EC"/>
+        </w:rPr>
+      </w:pPr>
+      <w:r>
+        <w:rPr>
+          <w:rFonts w:ascii="Times New Roman" w:eastAsia="Times New Roman" w:hAnsi="Times New Roman" w:cs="Times New Roman"/>
+          <w:color w:val="000000"/>
+          <w:sz w:val="24"/>
+          <w:szCs w:val="24"/>
           <w:lang w:val="en-GB" w:eastAsia="es-EC"/>
         </w:rPr>
         <w:t>If the code is not fixed, the team rebels asking for a change in the design, if this occurs, 2 teams of programmers are created. The one team starts from scratch while the other team must continue maintenance until the new team develops the new code with the same functions as the bad code.</w:t>
@@ -285,8 +299,8 @@
         <w:spacing w:after="0" w:line="240" w:lineRule="auto"/>
         <w:rPr>
           <w:rFonts w:ascii="Times New Roman" w:eastAsia="Times New Roman" w:hAnsi="Times New Roman" w:cs="Times New Roman"/>
-          <w:sz w:val="24"/>
-          <w:szCs w:val="24"/>
+          <w:sz w:val="28"/>
+          <w:szCs w:val="28"/>
           <w:lang w:val="en-GB" w:eastAsia="es-EC"/>
         </w:rPr>
       </w:pPr>
@@ -296,15 +310,17 @@
         <w:spacing w:after="0" w:line="240" w:lineRule="auto"/>
         <w:rPr>
           <w:rFonts w:ascii="Times New Roman" w:eastAsia="Times New Roman" w:hAnsi="Times New Roman" w:cs="Times New Roman"/>
-          <w:sz w:val="24"/>
-          <w:szCs w:val="24"/>
-          <w:lang w:val="en-GB" w:eastAsia="es-EC"/>
-        </w:rPr>
-      </w:pPr>
-      <w:r>
-        <w:rPr>
-          <w:rFonts w:ascii="Arial" w:eastAsia="Times New Roman" w:hAnsi="Arial" w:cs="Arial"/>
-          <w:color w:val="000000"/>
+          <w:sz w:val="28"/>
+          <w:szCs w:val="28"/>
+          <w:lang w:val="en-GB" w:eastAsia="es-EC"/>
+        </w:rPr>
+      </w:pPr>
+      <w:r>
+        <w:rPr>
+          <w:rFonts w:ascii="Times New Roman" w:eastAsia="Times New Roman" w:hAnsi="Times New Roman" w:cs="Times New Roman"/>
+          <w:color w:val="000000"/>
+          <w:sz w:val="24"/>
+          <w:szCs w:val="24"/>
           <w:lang w:val="en-GB" w:eastAsia="es-EC"/>
         </w:rPr>
         <w:t xml:space="preserve">Keep in mind that you always have to clean the catch every so often, since with the passage of it the code gets corrupted. If the code is cleaned every so often, you will not need a massive </w:t>
@@ -312,8 +328,10 @@
       <w:proofErr w:type="spellStart"/>
       <w:r>
         <w:rPr>
-          <w:rFonts w:ascii="Arial" w:eastAsia="Times New Roman" w:hAnsi="Arial" w:cs="Arial"/>
-          <w:color w:val="000000"/>
+          <w:rFonts w:ascii="Times New Roman" w:eastAsia="Times New Roman" w:hAnsi="Times New Roman" w:cs="Times New Roman"/>
+          <w:color w:val="000000"/>
+          <w:sz w:val="24"/>
+          <w:szCs w:val="24"/>
           <w:lang w:val="en-GB" w:eastAsia="es-EC"/>
         </w:rPr>
         <w:t>cleanup</w:t>
@@ -321,8 +339,10 @@
       <w:proofErr w:type="spellEnd"/>
       <w:r>
         <w:rPr>
-          <w:rFonts w:ascii="Arial" w:eastAsia="Times New Roman" w:hAnsi="Arial" w:cs="Arial"/>
-          <w:color w:val="000000"/>
+          <w:rFonts w:ascii="Times New Roman" w:eastAsia="Times New Roman" w:hAnsi="Times New Roman" w:cs="Times New Roman"/>
+          <w:color w:val="000000"/>
+          <w:sz w:val="24"/>
+          <w:szCs w:val="24"/>
           <w:lang w:val="en-GB" w:eastAsia="es-EC"/>
         </w:rPr>
         <w:t>. Therefore, the only way to meet the deadline is to keep the code as clean as possible at all times.</w:t>
@@ -331,23 +351,13 @@
     <w:p>
       <w:pPr>
         <w:spacing w:after="240" w:line="240" w:lineRule="auto"/>
-        <w:jc w:val="center"/>
-        <w:rPr>
-          <w:rFonts w:ascii="Times New Roman" w:eastAsia="Times New Roman" w:hAnsi="Times New Roman" w:cs="Times New Roman"/>
-          <w:sz w:val="24"/>
-          <w:szCs w:val="24"/>
-          <w:lang w:val="en-GB" w:eastAsia="es-EC"/>
-        </w:rPr>
-      </w:pPr>
-      <w:r>
-        <w:rPr>
-          <w:rFonts w:ascii="Times New Roman" w:eastAsia="Times New Roman" w:hAnsi="Times New Roman" w:cs="Times New Roman"/>
-          <w:sz w:val="24"/>
-          <w:szCs w:val="24"/>
-          <w:lang w:val="en-GB" w:eastAsia="es-EC"/>
-        </w:rPr>
-        <w:br/>
-      </w:r>
+        <w:rPr>
+          <w:rFonts w:ascii="Times New Roman" w:eastAsia="Times New Roman" w:hAnsi="Times New Roman" w:cs="Times New Roman"/>
+          <w:sz w:val="28"/>
+          <w:szCs w:val="28"/>
+          <w:lang w:val="en-GB" w:eastAsia="es-EC"/>
+        </w:rPr>
+      </w:pPr>
     </w:p>
     <w:p>
       <w:pPr>
@@ -355,17 +365,19 @@
         <w:jc w:val="center"/>
         <w:rPr>
           <w:rFonts w:ascii="Times New Roman" w:eastAsia="Times New Roman" w:hAnsi="Times New Roman" w:cs="Times New Roman"/>
-          <w:sz w:val="24"/>
-          <w:szCs w:val="24"/>
-          <w:lang w:val="en-GB" w:eastAsia="es-EC"/>
-        </w:rPr>
-      </w:pPr>
-      <w:r>
-        <w:rPr>
-          <w:rFonts w:ascii="Arial" w:eastAsia="Times New Roman" w:hAnsi="Arial" w:cs="Arial"/>
+          <w:sz w:val="28"/>
+          <w:szCs w:val="28"/>
+          <w:lang w:val="en-GB" w:eastAsia="es-EC"/>
+        </w:rPr>
+      </w:pPr>
+      <w:r>
+        <w:rPr>
+          <w:rFonts w:ascii="Times New Roman" w:eastAsia="Times New Roman" w:hAnsi="Times New Roman" w:cs="Times New Roman"/>
           <w:b/>
           <w:bCs/>
           <w:color w:val="000000"/>
+          <w:sz w:val="24"/>
+          <w:szCs w:val="24"/>
           <w:lang w:val="en-GB" w:eastAsia="es-EC"/>
         </w:rPr>
         <w:t>Chapter 2: Meaningful Names</w:t>
@@ -376,15 +388,17 @@
         <w:spacing w:before="240" w:after="240" w:line="240" w:lineRule="auto"/>
         <w:rPr>
           <w:rFonts w:ascii="Times New Roman" w:eastAsia="Times New Roman" w:hAnsi="Times New Roman" w:cs="Times New Roman"/>
-          <w:sz w:val="24"/>
-          <w:szCs w:val="24"/>
-          <w:lang w:val="en-GB" w:eastAsia="es-EC"/>
-        </w:rPr>
-      </w:pPr>
-      <w:r>
-        <w:rPr>
-          <w:rFonts w:ascii="Arial" w:eastAsia="Times New Roman" w:hAnsi="Arial" w:cs="Arial"/>
-          <w:color w:val="000000"/>
+          <w:sz w:val="28"/>
+          <w:szCs w:val="28"/>
+          <w:lang w:val="en-GB" w:eastAsia="es-EC"/>
+        </w:rPr>
+      </w:pPr>
+      <w:r>
+        <w:rPr>
+          <w:rFonts w:ascii="Times New Roman" w:eastAsia="Times New Roman" w:hAnsi="Times New Roman" w:cs="Times New Roman"/>
+          <w:color w:val="000000"/>
+          <w:sz w:val="24"/>
+          <w:szCs w:val="24"/>
           <w:lang w:val="en-GB" w:eastAsia="es-EC"/>
         </w:rPr>
         <w:t>The chapter does not teach the importance of choosing names for the variable, function or class, it takes time because it must reveal the intention of the names, but it saves work.</w:t>
@@ -395,15 +409,17 @@
         <w:spacing w:before="240" w:after="240" w:line="240" w:lineRule="auto"/>
         <w:rPr>
           <w:rFonts w:ascii="Times New Roman" w:eastAsia="Times New Roman" w:hAnsi="Times New Roman" w:cs="Times New Roman"/>
-          <w:sz w:val="24"/>
-          <w:szCs w:val="24"/>
-          <w:lang w:val="en-GB" w:eastAsia="es-EC"/>
-        </w:rPr>
-      </w:pPr>
-      <w:r>
-        <w:rPr>
-          <w:rFonts w:ascii="Arial" w:eastAsia="Times New Roman" w:hAnsi="Arial" w:cs="Arial"/>
-          <w:color w:val="000000"/>
+          <w:sz w:val="28"/>
+          <w:szCs w:val="28"/>
+          <w:lang w:val="en-GB" w:eastAsia="es-EC"/>
+        </w:rPr>
+      </w:pPr>
+      <w:r>
+        <w:rPr>
+          <w:rFonts w:ascii="Times New Roman" w:eastAsia="Times New Roman" w:hAnsi="Times New Roman" w:cs="Times New Roman"/>
+          <w:color w:val="000000"/>
+          <w:sz w:val="24"/>
+          <w:szCs w:val="24"/>
           <w:lang w:val="en-GB" w:eastAsia="es-EC"/>
         </w:rPr>
         <w:t>It is mentioned that the name of a variable, function or class must answer all the big questions. That should tell you why it exists, what it does and how it is used. If a name requires a comment, then the name does not reveal its intention.</w:t>
@@ -414,15 +430,17 @@
         <w:spacing w:before="240" w:after="240" w:line="240" w:lineRule="auto"/>
         <w:rPr>
           <w:rFonts w:ascii="Times New Roman" w:eastAsia="Times New Roman" w:hAnsi="Times New Roman" w:cs="Times New Roman"/>
-          <w:sz w:val="24"/>
-          <w:szCs w:val="24"/>
-          <w:lang w:val="en-GB" w:eastAsia="es-EC"/>
-        </w:rPr>
-      </w:pPr>
-      <w:r>
-        <w:rPr>
-          <w:rFonts w:ascii="Arial" w:eastAsia="Times New Roman" w:hAnsi="Arial" w:cs="Arial"/>
-          <w:color w:val="000000"/>
+          <w:sz w:val="28"/>
+          <w:szCs w:val="28"/>
+          <w:lang w:val="en-GB" w:eastAsia="es-EC"/>
+        </w:rPr>
+      </w:pPr>
+      <w:r>
+        <w:rPr>
+          <w:rFonts w:ascii="Times New Roman" w:eastAsia="Times New Roman" w:hAnsi="Times New Roman" w:cs="Times New Roman"/>
+          <w:color w:val="000000"/>
+          <w:sz w:val="24"/>
+          <w:szCs w:val="24"/>
           <w:lang w:val="en-GB" w:eastAsia="es-EC"/>
         </w:rPr>
         <w:t>Programmers should avoid leaving false clues that obscure the meaning of the code. We should avoid words whose entrenched meanings differ from our intended meaning.</w:t>
@@ -433,35 +451,35 @@
         <w:spacing w:before="240" w:after="240" w:line="240" w:lineRule="auto"/>
         <w:rPr>
           <w:rFonts w:ascii="Times New Roman" w:eastAsia="Times New Roman" w:hAnsi="Times New Roman" w:cs="Times New Roman"/>
-          <w:sz w:val="24"/>
-          <w:szCs w:val="24"/>
-          <w:lang w:val="en-GB" w:eastAsia="es-EC"/>
-        </w:rPr>
-      </w:pPr>
-      <w:r>
-        <w:rPr>
-          <w:rFonts w:ascii="Arial" w:eastAsia="Times New Roman" w:hAnsi="Arial" w:cs="Arial"/>
-          <w:color w:val="000000"/>
-          <w:lang w:val="en-GB" w:eastAsia="es-EC"/>
-        </w:rPr>
-        <w:t xml:space="preserve">A good programmer does not add prefixes to the names of the variables since they have a necessary size to avoid doing so. </w:t>
-      </w:r>
-      <w:r>
-        <w:rPr>
-          <w:rFonts w:ascii="Arial" w:eastAsia="Times New Roman" w:hAnsi="Arial" w:cs="Arial"/>
-          <w:color w:val="000000"/>
-          <w:lang w:val="en-GB" w:eastAsia="es-EC"/>
-        </w:rPr>
-        <w:t>Also,</w:t>
-      </w:r>
-      <w:r>
-        <w:rPr>
-          <w:rFonts w:ascii="Arial" w:eastAsia="Times New Roman" w:hAnsi="Arial" w:cs="Arial"/>
-          <w:color w:val="000000"/>
-          <w:lang w:val="en-GB" w:eastAsia="es-EC"/>
-        </w:rPr>
-        <w:t xml:space="preserve"> the name of a class must not be a verb, instead the methods must have verb names.</w:t>
-      </w:r>
+          <w:sz w:val="28"/>
+          <w:szCs w:val="28"/>
+          <w:lang w:val="en-GB" w:eastAsia="es-EC"/>
+        </w:rPr>
+      </w:pPr>
+      <w:r>
+        <w:rPr>
+          <w:rFonts w:ascii="Times New Roman" w:eastAsia="Times New Roman" w:hAnsi="Times New Roman" w:cs="Times New Roman"/>
+          <w:color w:val="000000"/>
+          <w:sz w:val="24"/>
+          <w:szCs w:val="24"/>
+          <w:lang w:val="en-GB" w:eastAsia="es-EC"/>
+        </w:rPr>
+        <w:t>A good programmer does not add prefixes to the names of the variables since they have a necessary size to avoid doing so. Also, the name of a class must not be a verb, instead the methods must have verb names.</w:t>
+      </w:r>
+    </w:p>
+    <w:p>
+      <w:pPr>
+        <w:spacing w:before="240" w:after="240" w:line="240" w:lineRule="auto"/>
+        <w:rPr>
+          <w:rFonts w:ascii="Times New Roman" w:eastAsia="Times New Roman" w:hAnsi="Times New Roman" w:cs="Times New Roman"/>
+          <w:b/>
+          <w:bCs/>
+          <w:color w:val="000000"/>
+          <w:sz w:val="24"/>
+          <w:szCs w:val="24"/>
+          <w:lang w:val="en-GB" w:eastAsia="es-EC"/>
+        </w:rPr>
+      </w:pPr>
     </w:p>
     <w:p>
       <w:pPr>
@@ -469,19 +487,22 @@
         <w:jc w:val="center"/>
         <w:rPr>
           <w:rFonts w:ascii="Times New Roman" w:eastAsia="Times New Roman" w:hAnsi="Times New Roman" w:cs="Times New Roman"/>
-          <w:sz w:val="24"/>
-          <w:szCs w:val="24"/>
-          <w:lang w:val="en-GB" w:eastAsia="es-EC"/>
-        </w:rPr>
-      </w:pPr>
-      <w:r>
-        <w:rPr>
-          <w:rFonts w:ascii="Arial" w:eastAsia="Times New Roman" w:hAnsi="Arial" w:cs="Arial"/>
+          <w:sz w:val="28"/>
+          <w:szCs w:val="28"/>
+          <w:lang w:val="en-GB" w:eastAsia="es-EC"/>
+        </w:rPr>
+      </w:pPr>
+      <w:r>
+        <w:rPr>
+          <w:rFonts w:ascii="Times New Roman" w:eastAsia="Times New Roman" w:hAnsi="Times New Roman" w:cs="Times New Roman"/>
           <w:b/>
           <w:bCs/>
           <w:color w:val="000000"/>
-          <w:lang w:val="en-GB" w:eastAsia="es-EC"/>
-        </w:rPr>
+          <w:sz w:val="24"/>
+          <w:szCs w:val="24"/>
+          <w:lang w:val="en-GB" w:eastAsia="es-EC"/>
+        </w:rPr>
+        <w:lastRenderedPageBreak/>
         <w:t>Chapter 3: Functions</w:t>
       </w:r>
     </w:p>
@@ -490,33 +511,28 @@
         <w:spacing w:before="240" w:after="240" w:line="240" w:lineRule="auto"/>
         <w:rPr>
           <w:rFonts w:ascii="Times New Roman" w:eastAsia="Times New Roman" w:hAnsi="Times New Roman" w:cs="Times New Roman"/>
-          <w:sz w:val="24"/>
-          <w:szCs w:val="24"/>
-          <w:lang w:val="en-GB" w:eastAsia="es-EC"/>
-        </w:rPr>
-      </w:pPr>
-      <w:r>
-        <w:rPr>
-          <w:rFonts w:ascii="Arial" w:eastAsia="Times New Roman" w:hAnsi="Arial" w:cs="Arial"/>
-          <w:color w:val="000000"/>
-          <w:lang w:val="en-GB" w:eastAsia="es-EC"/>
-        </w:rPr>
-        <w:t xml:space="preserve">The chapter talks about 2 rules which are: the first rule is that they should be small. The second rule is that they should be smaller than that. If the functions are too large it </w:t>
-      </w:r>
-      <w:r>
-        <w:rPr>
-          <w:rFonts w:ascii="Arial" w:eastAsia="Times New Roman" w:hAnsi="Arial" w:cs="Arial"/>
-          <w:color w:val="000000"/>
-          <w:lang w:val="en-GB" w:eastAsia="es-EC"/>
-        </w:rPr>
-        <w:lastRenderedPageBreak/>
-        <w:t xml:space="preserve">is complicated to understand but if they are </w:t>
+          <w:sz w:val="28"/>
+          <w:szCs w:val="28"/>
+          <w:lang w:val="en-GB" w:eastAsia="es-EC"/>
+        </w:rPr>
+      </w:pPr>
+      <w:r>
+        <w:rPr>
+          <w:rFonts w:ascii="Times New Roman" w:eastAsia="Times New Roman" w:hAnsi="Times New Roman" w:cs="Times New Roman"/>
+          <w:color w:val="000000"/>
+          <w:sz w:val="24"/>
+          <w:szCs w:val="24"/>
+          <w:lang w:val="en-GB" w:eastAsia="es-EC"/>
+        </w:rPr>
+        <w:t xml:space="preserve">The chapter talks about 2 rules which are: the first rule is that they should be small. The second rule is that they should be smaller than that. If the functions are too large it is complicated to understand but if they are </w:t>
       </w:r>
       <w:proofErr w:type="gramStart"/>
       <w:r>
         <w:rPr>
-          <w:rFonts w:ascii="Arial" w:eastAsia="Times New Roman" w:hAnsi="Arial" w:cs="Arial"/>
-          <w:color w:val="000000"/>
+          <w:rFonts w:ascii="Times New Roman" w:eastAsia="Times New Roman" w:hAnsi="Times New Roman" w:cs="Times New Roman"/>
+          <w:color w:val="000000"/>
+          <w:sz w:val="24"/>
+          <w:szCs w:val="24"/>
           <w:lang w:val="en-GB" w:eastAsia="es-EC"/>
         </w:rPr>
         <w:t>small</w:t>
@@ -524,27 +540,13 @@
       <w:proofErr w:type="gramEnd"/>
       <w:r>
         <w:rPr>
-          <w:rFonts w:ascii="Arial" w:eastAsia="Times New Roman" w:hAnsi="Arial" w:cs="Arial"/>
-          <w:color w:val="000000"/>
-          <w:lang w:val="en-GB" w:eastAsia="es-EC"/>
-        </w:rPr>
-        <w:t xml:space="preserve"> they will be easier to read and </w:t>
-      </w:r>
-      <w:r>
-        <w:rPr>
-          <w:rFonts w:ascii="Arial" w:eastAsia="Times New Roman" w:hAnsi="Arial" w:cs="Arial"/>
-          <w:color w:val="000000"/>
-          <w:lang w:val="en-GB" w:eastAsia="es-EC"/>
-        </w:rPr>
-        <w:t>understand. Something</w:t>
-      </w:r>
-      <w:r>
-        <w:rPr>
-          <w:rFonts w:ascii="Arial" w:eastAsia="Times New Roman" w:hAnsi="Arial" w:cs="Arial"/>
-          <w:color w:val="000000"/>
-          <w:lang w:val="en-GB" w:eastAsia="es-EC"/>
-        </w:rPr>
-        <w:t xml:space="preserve"> important to know is that functions should do one thing. They should do well. They should just do it.</w:t>
+          <w:rFonts w:ascii="Times New Roman" w:eastAsia="Times New Roman" w:hAnsi="Times New Roman" w:cs="Times New Roman"/>
+          <w:color w:val="000000"/>
+          <w:sz w:val="24"/>
+          <w:szCs w:val="24"/>
+          <w:lang w:val="en-GB" w:eastAsia="es-EC"/>
+        </w:rPr>
+        <w:t xml:space="preserve"> they will be easier to read and understand. Something important to know is that functions should do one thing. They should do well. They should just do it.</w:t>
       </w:r>
     </w:p>
     <w:p>
@@ -552,34 +554,20 @@
         <w:spacing w:before="240" w:after="240" w:line="240" w:lineRule="auto"/>
         <w:rPr>
           <w:rFonts w:ascii="Times New Roman" w:eastAsia="Times New Roman" w:hAnsi="Times New Roman" w:cs="Times New Roman"/>
-          <w:sz w:val="24"/>
-          <w:szCs w:val="24"/>
-          <w:lang w:val="en-GB" w:eastAsia="es-EC"/>
-        </w:rPr>
-      </w:pPr>
-      <w:r>
-        <w:rPr>
-          <w:rFonts w:ascii="Arial" w:eastAsia="Times New Roman" w:hAnsi="Arial" w:cs="Arial"/>
-          <w:color w:val="000000"/>
-          <w:lang w:val="en-GB" w:eastAsia="es-EC"/>
-        </w:rPr>
-        <w:t xml:space="preserve">In order to make sure our functions are doing “one thing,” we need to make sure that the statements within our function are all at the same level of </w:t>
-      </w:r>
-      <w:r>
-        <w:rPr>
-          <w:rFonts w:ascii="Arial" w:eastAsia="Times New Roman" w:hAnsi="Arial" w:cs="Arial"/>
-          <w:color w:val="000000"/>
-          <w:lang w:val="en-GB" w:eastAsia="es-EC"/>
-        </w:rPr>
-        <w:t>abstraction. It</w:t>
-      </w:r>
-      <w:r>
-        <w:rPr>
-          <w:rFonts w:ascii="Arial" w:eastAsia="Times New Roman" w:hAnsi="Arial" w:cs="Arial"/>
-          <w:color w:val="000000"/>
-          <w:lang w:val="en-GB" w:eastAsia="es-EC"/>
-        </w:rPr>
-        <w:t xml:space="preserve"> is advisable to read the code from top to bottom although it is very difficult for programmers to learn to follow this rule and write functions that remain at a single level of abstraction. But learning this trick is also very important. It is the key to keeping functions short and making sure they do "one thing".</w:t>
+          <w:sz w:val="28"/>
+          <w:szCs w:val="28"/>
+          <w:lang w:val="en-GB" w:eastAsia="es-EC"/>
+        </w:rPr>
+      </w:pPr>
+      <w:r>
+        <w:rPr>
+          <w:rFonts w:ascii="Times New Roman" w:eastAsia="Times New Roman" w:hAnsi="Times New Roman" w:cs="Times New Roman"/>
+          <w:color w:val="000000"/>
+          <w:sz w:val="24"/>
+          <w:szCs w:val="24"/>
+          <w:lang w:val="en-GB" w:eastAsia="es-EC"/>
+        </w:rPr>
+        <w:t>In order to make sure our functions are doing “one thing,” we need to make sure that the statements within our function are all at the same level of abstraction. It is advisable to read the code from top to bottom although it is very difficult for programmers to learn to follow this rule and write functions that remain at a single level of abstraction. But learning this trick is also very important. It is the key to keeping functions short and making sure they do "one thing".</w:t>
       </w:r>
     </w:p>
     <w:p>
@@ -587,66 +575,48 @@
         <w:spacing w:before="240" w:after="240" w:line="240" w:lineRule="auto"/>
         <w:rPr>
           <w:rFonts w:ascii="Times New Roman" w:eastAsia="Times New Roman" w:hAnsi="Times New Roman" w:cs="Times New Roman"/>
-          <w:sz w:val="24"/>
-          <w:szCs w:val="24"/>
-          <w:lang w:val="en-GB" w:eastAsia="es-EC"/>
-        </w:rPr>
-      </w:pPr>
-      <w:r>
-        <w:rPr>
-          <w:rFonts w:ascii="Arial" w:eastAsia="Times New Roman" w:hAnsi="Arial" w:cs="Arial"/>
-          <w:color w:val="000000"/>
-          <w:lang w:val="en-GB" w:eastAsia="es-EC"/>
-        </w:rPr>
-        <w:t xml:space="preserve">It’s also hard to make a switch statement that does one thing. By their nature, switch statements always do N </w:t>
-      </w:r>
-      <w:r>
-        <w:rPr>
-          <w:rFonts w:ascii="Arial" w:eastAsia="Times New Roman" w:hAnsi="Arial" w:cs="Arial"/>
-          <w:color w:val="000000"/>
-          <w:lang w:val="en-GB" w:eastAsia="es-EC"/>
-        </w:rPr>
-        <w:t xml:space="preserve">things. </w:t>
-      </w:r>
-      <w:bookmarkStart w:id="0" w:name="_GoBack"/>
-      <w:bookmarkEnd w:id="0"/>
-      <w:r>
-        <w:rPr>
-          <w:rFonts w:ascii="Arial" w:eastAsia="Times New Roman" w:hAnsi="Arial" w:cs="Arial"/>
-          <w:color w:val="000000"/>
+          <w:sz w:val="28"/>
+          <w:szCs w:val="28"/>
+          <w:lang w:val="en-GB" w:eastAsia="es-EC"/>
+        </w:rPr>
+      </w:pPr>
+      <w:r>
+        <w:rPr>
+          <w:rFonts w:ascii="Times New Roman" w:eastAsia="Times New Roman" w:hAnsi="Times New Roman" w:cs="Times New Roman"/>
+          <w:color w:val="000000"/>
+          <w:sz w:val="24"/>
+          <w:szCs w:val="24"/>
+          <w:lang w:val="en-GB" w:eastAsia="es-EC"/>
+        </w:rPr>
+        <w:t xml:space="preserve">It’s also hard to make a switch statement that does one thing. By their nature, switch statements always do N things. </w:t>
+      </w:r>
+      <w:r>
+        <w:rPr>
+          <w:rFonts w:ascii="Times New Roman" w:eastAsia="Times New Roman" w:hAnsi="Times New Roman" w:cs="Times New Roman"/>
+          <w:color w:val="000000"/>
+          <w:sz w:val="24"/>
+          <w:szCs w:val="24"/>
           <w:lang w:val="en-GB" w:eastAsia="es-EC"/>
         </w:rPr>
         <w:t>Of course,</w:t>
       </w:r>
       <w:r>
         <w:rPr>
-          <w:rFonts w:ascii="Arial" w:eastAsia="Times New Roman" w:hAnsi="Arial" w:cs="Arial"/>
-          <w:color w:val="000000"/>
-          <w:lang w:val="en-GB" w:eastAsia="es-EC"/>
-        </w:rPr>
-        <w:t xml:space="preserve"> every circumstance is unique, and there are times when I violate one or more parts of that </w:t>
-      </w:r>
-      <w:r>
-        <w:rPr>
-          <w:rFonts w:ascii="Arial" w:eastAsia="Times New Roman" w:hAnsi="Arial" w:cs="Arial"/>
-          <w:color w:val="000000"/>
-          <w:lang w:val="en-GB" w:eastAsia="es-EC"/>
-        </w:rPr>
-        <w:t>rule. It</w:t>
-      </w:r>
-      <w:r>
-        <w:rPr>
-          <w:rFonts w:ascii="Arial" w:eastAsia="Times New Roman" w:hAnsi="Arial" w:cs="Arial"/>
-          <w:color w:val="000000"/>
-          <w:lang w:val="en-GB" w:eastAsia="es-EC"/>
-        </w:rPr>
-        <w:t xml:space="preserve"> is important to place a name that says what the function does, no matter if it takes time to place it, because then it will be easy to understand the function for the other programmers. The ideal number of arguments for a function is zero (</w:t>
+          <w:rFonts w:ascii="Times New Roman" w:eastAsia="Times New Roman" w:hAnsi="Times New Roman" w:cs="Times New Roman"/>
+          <w:color w:val="000000"/>
+          <w:sz w:val="24"/>
+          <w:szCs w:val="24"/>
+          <w:lang w:val="en-GB" w:eastAsia="es-EC"/>
+        </w:rPr>
+        <w:t xml:space="preserve"> every circumstance is unique, and there are times when I violate one or more parts of that rule. It is important to place a name that says what the function does, no matter if it takes time to place it, because then it will be easy to understand the function for the other programmers. The ideal number of arguments for a function is zero (</w:t>
       </w:r>
       <w:proofErr w:type="spellStart"/>
       <w:r>
         <w:rPr>
-          <w:rFonts w:ascii="Arial" w:eastAsia="Times New Roman" w:hAnsi="Arial" w:cs="Arial"/>
-          <w:color w:val="000000"/>
+          <w:rFonts w:ascii="Times New Roman" w:eastAsia="Times New Roman" w:hAnsi="Times New Roman" w:cs="Times New Roman"/>
+          <w:color w:val="000000"/>
+          <w:sz w:val="24"/>
+          <w:szCs w:val="24"/>
           <w:lang w:val="en-GB" w:eastAsia="es-EC"/>
         </w:rPr>
         <w:t>niládico</w:t>
@@ -654,37 +624,34 @@
       <w:proofErr w:type="spellEnd"/>
       <w:r>
         <w:rPr>
-          <w:rFonts w:ascii="Arial" w:eastAsia="Times New Roman" w:hAnsi="Arial" w:cs="Arial"/>
-          <w:color w:val="000000"/>
-          <w:lang w:val="en-GB" w:eastAsia="es-EC"/>
-        </w:rPr>
-        <w:t>). The</w:t>
-      </w:r>
-      <w:r>
-        <w:rPr>
-          <w:rFonts w:ascii="Arial" w:eastAsia="Times New Roman" w:hAnsi="Arial" w:cs="Arial"/>
-          <w:color w:val="000000"/>
-          <w:lang w:val="en-GB" w:eastAsia="es-EC"/>
-        </w:rPr>
-        <w:t xml:space="preserve"> more arguments the function has, the more difficult it is to make tests as they increase the number of cases.</w:t>
+          <w:rFonts w:ascii="Times New Roman" w:eastAsia="Times New Roman" w:hAnsi="Times New Roman" w:cs="Times New Roman"/>
+          <w:color w:val="000000"/>
+          <w:sz w:val="24"/>
+          <w:szCs w:val="24"/>
+          <w:lang w:val="en-GB" w:eastAsia="es-EC"/>
+        </w:rPr>
+        <w:t>). The more arguments the function has, the more difficult it is to make tests as they increase the number of cases.</w:t>
       </w:r>
     </w:p>
     <w:p>
       <w:pPr>
         <w:spacing w:before="240" w:after="240" w:line="240" w:lineRule="auto"/>
-        <w:rPr>
-          <w:rFonts w:ascii="Times New Roman" w:eastAsia="Times New Roman" w:hAnsi="Times New Roman" w:cs="Times New Roman"/>
-          <w:sz w:val="24"/>
-          <w:szCs w:val="24"/>
-          <w:lang w:val="en-GB" w:eastAsia="es-EC"/>
-        </w:rPr>
-      </w:pPr>
-      <w:r>
-        <w:rPr>
-          <w:rFonts w:ascii="Arial" w:eastAsia="Times New Roman" w:hAnsi="Arial" w:cs="Arial"/>
+        <w:jc w:val="center"/>
+        <w:rPr>
+          <w:rFonts w:ascii="Times New Roman" w:eastAsia="Times New Roman" w:hAnsi="Times New Roman" w:cs="Times New Roman"/>
+          <w:sz w:val="28"/>
+          <w:szCs w:val="28"/>
+          <w:lang w:val="en-GB" w:eastAsia="es-EC"/>
+        </w:rPr>
+      </w:pPr>
+      <w:r>
+        <w:rPr>
+          <w:rFonts w:ascii="Times New Roman" w:eastAsia="Times New Roman" w:hAnsi="Times New Roman" w:cs="Times New Roman"/>
           <w:b/>
           <w:bCs/>
           <w:color w:val="000000"/>
+          <w:sz w:val="24"/>
+          <w:szCs w:val="24"/>
           <w:lang w:val="en-GB" w:eastAsia="es-EC"/>
         </w:rPr>
         <w:t>Chapter 4: Comments</w:t>
@@ -695,15 +662,17 @@
         <w:spacing w:before="240" w:after="240" w:line="240" w:lineRule="auto"/>
         <w:rPr>
           <w:rFonts w:ascii="Times New Roman" w:eastAsia="Times New Roman" w:hAnsi="Times New Roman" w:cs="Times New Roman"/>
-          <w:sz w:val="24"/>
-          <w:szCs w:val="24"/>
-          <w:lang w:val="en-GB" w:eastAsia="es-EC"/>
-        </w:rPr>
-      </w:pPr>
-      <w:r>
-        <w:rPr>
-          <w:rFonts w:ascii="Arial" w:eastAsia="Times New Roman" w:hAnsi="Arial" w:cs="Arial"/>
-          <w:color w:val="000000"/>
+          <w:sz w:val="28"/>
+          <w:szCs w:val="28"/>
+          <w:lang w:val="en-GB" w:eastAsia="es-EC"/>
+        </w:rPr>
+      </w:pPr>
+      <w:r>
+        <w:rPr>
+          <w:rFonts w:ascii="Times New Roman" w:eastAsia="Times New Roman" w:hAnsi="Times New Roman" w:cs="Times New Roman"/>
+          <w:color w:val="000000"/>
+          <w:sz w:val="24"/>
+          <w:szCs w:val="24"/>
           <w:lang w:val="en-GB" w:eastAsia="es-EC"/>
         </w:rPr>
         <w:t>Clear and expressive code with few comments is far superior to messy and complex code with many comments. Instead of spending time writing the comments that explain the disorder that has been made, it is better to spend time cleaning up that disorder. In many cases, it is simply to create a function that says the same as the comment you want to write. It is important the copyright and author declarations are necessary and reasonable elements to put in a comment at the beginning of each source file.</w:t>
@@ -714,34 +683,20 @@
         <w:spacing w:before="240" w:after="240" w:line="240" w:lineRule="auto"/>
         <w:rPr>
           <w:rFonts w:ascii="Times New Roman" w:eastAsia="Times New Roman" w:hAnsi="Times New Roman" w:cs="Times New Roman"/>
-          <w:sz w:val="24"/>
-          <w:szCs w:val="24"/>
-          <w:lang w:val="en-GB" w:eastAsia="es-EC"/>
-        </w:rPr>
-      </w:pPr>
-      <w:r>
-        <w:rPr>
-          <w:rFonts w:ascii="Arial" w:eastAsia="Times New Roman" w:hAnsi="Arial" w:cs="Arial"/>
-          <w:color w:val="000000"/>
-          <w:lang w:val="en-GB" w:eastAsia="es-EC"/>
-        </w:rPr>
-        <w:t xml:space="preserve">Sometimes, with all the best intentions, a programmer makes a statement in his comments that isn’t precise enough to be </w:t>
-      </w:r>
-      <w:r>
-        <w:rPr>
-          <w:rFonts w:ascii="Arial" w:eastAsia="Times New Roman" w:hAnsi="Arial" w:cs="Arial"/>
-          <w:color w:val="000000"/>
-          <w:lang w:val="en-GB" w:eastAsia="es-EC"/>
-        </w:rPr>
-        <w:t>accurate. Sometimes</w:t>
-      </w:r>
-      <w:r>
-        <w:rPr>
-          <w:rFonts w:ascii="Arial" w:eastAsia="Times New Roman" w:hAnsi="Arial" w:cs="Arial"/>
-          <w:color w:val="000000"/>
-          <w:lang w:val="en-GB" w:eastAsia="es-EC"/>
-        </w:rPr>
-        <w:t xml:space="preserve"> it is useful to warn other programmers about certain consequences.</w:t>
+          <w:sz w:val="28"/>
+          <w:szCs w:val="28"/>
+          <w:lang w:val="en-GB" w:eastAsia="es-EC"/>
+        </w:rPr>
+      </w:pPr>
+      <w:r>
+        <w:rPr>
+          <w:rFonts w:ascii="Times New Roman" w:eastAsia="Times New Roman" w:hAnsi="Times New Roman" w:cs="Times New Roman"/>
+          <w:color w:val="000000"/>
+          <w:sz w:val="24"/>
+          <w:szCs w:val="24"/>
+          <w:lang w:val="en-GB" w:eastAsia="es-EC"/>
+        </w:rPr>
+        <w:t>Sometimes, with all the best intentions, a programmer makes a statement in his comments that isn’t precise enough to be accurate. Sometimes it is useful to warn other programmers about certain consequences.</w:t>
       </w:r>
     </w:p>
     <w:p>
@@ -749,15 +704,17 @@
         <w:spacing w:before="240" w:after="240" w:line="240" w:lineRule="auto"/>
         <w:rPr>
           <w:rFonts w:ascii="Times New Roman" w:eastAsia="Times New Roman" w:hAnsi="Times New Roman" w:cs="Times New Roman"/>
-          <w:sz w:val="24"/>
-          <w:szCs w:val="24"/>
-          <w:lang w:val="en-GB" w:eastAsia="es-EC"/>
-        </w:rPr>
-      </w:pPr>
-      <w:r>
-        <w:rPr>
-          <w:rFonts w:ascii="Arial" w:eastAsia="Times New Roman" w:hAnsi="Arial" w:cs="Arial"/>
-          <w:color w:val="000000"/>
+          <w:sz w:val="28"/>
+          <w:szCs w:val="28"/>
+          <w:lang w:val="en-GB" w:eastAsia="es-EC"/>
+        </w:rPr>
+      </w:pPr>
+      <w:r>
+        <w:rPr>
+          <w:rFonts w:ascii="Times New Roman" w:eastAsia="Times New Roman" w:hAnsi="Times New Roman" w:cs="Times New Roman"/>
+          <w:color w:val="000000"/>
+          <w:sz w:val="24"/>
+          <w:szCs w:val="24"/>
           <w:lang w:val="en-GB" w:eastAsia="es-EC"/>
         </w:rPr>
         <w:t>TODOs are jobs that the programmer thinks should be done, but for some reason can’t do at the moment. It might be a reminder to delete a deprecated feature or a plea for someone else to look at a problem. It might be a request for someone else to think of a better name or a reminder to make a change that is dependent on a planned event. Whatever else a TODO might be, it is not an excuse to leave bad code in the system.</w:t>
@@ -768,15 +725,17 @@
         <w:spacing w:before="240" w:after="240" w:line="240" w:lineRule="auto"/>
         <w:rPr>
           <w:rFonts w:ascii="Times New Roman" w:eastAsia="Times New Roman" w:hAnsi="Times New Roman" w:cs="Times New Roman"/>
-          <w:sz w:val="24"/>
-          <w:szCs w:val="24"/>
-          <w:lang w:val="en-GB" w:eastAsia="es-EC"/>
-        </w:rPr>
-      </w:pPr>
-      <w:r>
-        <w:rPr>
-          <w:rFonts w:ascii="Arial" w:eastAsia="Times New Roman" w:hAnsi="Arial" w:cs="Arial"/>
-          <w:color w:val="000000"/>
+          <w:sz w:val="28"/>
+          <w:szCs w:val="28"/>
+          <w:lang w:val="en-GB" w:eastAsia="es-EC"/>
+        </w:rPr>
+      </w:pPr>
+      <w:r>
+        <w:rPr>
+          <w:rFonts w:ascii="Times New Roman" w:eastAsia="Times New Roman" w:hAnsi="Times New Roman" w:cs="Times New Roman"/>
+          <w:color w:val="000000"/>
+          <w:sz w:val="24"/>
+          <w:szCs w:val="24"/>
           <w:lang w:val="en-GB" w:eastAsia="es-EC"/>
         </w:rPr>
         <w:t>Compulsory comments simply cram the code, spread lies and lend general confusion and disorganization. The noise comments these comments are so loud that we learn to ignore them. As we read the code, our eyes simply omit them. Finally, the comments begin to lie as the surrounding code changes. In commented code the programmers will think that it is there for a reason and that it is too important to eliminate it.</w:t>
@@ -787,19 +746,315 @@
         <w:spacing w:before="240" w:after="240" w:line="240" w:lineRule="auto"/>
         <w:rPr>
           <w:rFonts w:ascii="Times New Roman" w:eastAsia="Times New Roman" w:hAnsi="Times New Roman" w:cs="Times New Roman"/>
-          <w:sz w:val="24"/>
-          <w:szCs w:val="24"/>
-          <w:lang w:val="en-GB" w:eastAsia="es-EC"/>
-        </w:rPr>
-      </w:pPr>
-      <w:r>
-        <w:rPr>
-          <w:rFonts w:ascii="Arial" w:eastAsia="Times New Roman" w:hAnsi="Arial" w:cs="Arial"/>
-          <w:color w:val="000000"/>
+          <w:color w:val="000000"/>
+          <w:sz w:val="24"/>
+          <w:szCs w:val="24"/>
+          <w:lang w:val="en-GB" w:eastAsia="es-EC"/>
+        </w:rPr>
+      </w:pPr>
+      <w:r>
+        <w:rPr>
+          <w:rFonts w:ascii="Times New Roman" w:eastAsia="Times New Roman" w:hAnsi="Times New Roman" w:cs="Times New Roman"/>
+          <w:color w:val="000000"/>
+          <w:sz w:val="24"/>
+          <w:szCs w:val="24"/>
           <w:lang w:val="en-GB" w:eastAsia="es-EC"/>
         </w:rPr>
         <w:t>The connection between a comment and the code it describes must be obvious. The idea of writing a comment is that the reader can see the comment and the code and understand what the comment is talking about.</w:t>
       </w:r>
+    </w:p>
+    <w:p>
+      <w:pPr>
+        <w:jc w:val="center"/>
+        <w:rPr>
+          <w:rFonts w:ascii="Times New Roman" w:hAnsi="Times New Roman" w:cs="Times New Roman"/>
+          <w:b/>
+          <w:bCs/>
+          <w:sz w:val="24"/>
+          <w:szCs w:val="24"/>
+          <w:lang w:val="en-GB"/>
+        </w:rPr>
+      </w:pPr>
+      <w:r>
+        <w:rPr>
+          <w:rFonts w:ascii="Times New Roman" w:hAnsi="Times New Roman" w:cs="Times New Roman"/>
+          <w:b/>
+          <w:bCs/>
+          <w:sz w:val="24"/>
+          <w:szCs w:val="24"/>
+          <w:lang w:val="en-GB"/>
+        </w:rPr>
+        <w:lastRenderedPageBreak/>
+        <w:t>Chapter 5: Formatting</w:t>
+      </w:r>
+    </w:p>
+    <w:p>
+      <w:pPr>
+        <w:rPr>
+          <w:rFonts w:ascii="Times New Roman" w:hAnsi="Times New Roman" w:cs="Times New Roman"/>
+          <w:sz w:val="24"/>
+          <w:szCs w:val="24"/>
+          <w:lang w:val="en-GB"/>
+        </w:rPr>
+      </w:pPr>
+      <w:r>
+        <w:rPr>
+          <w:rFonts w:ascii="Times New Roman" w:hAnsi="Times New Roman" w:cs="Times New Roman"/>
+          <w:sz w:val="24"/>
+          <w:szCs w:val="24"/>
+          <w:lang w:val="en-GB"/>
+        </w:rPr>
+        <w:t>In this chapter he talks about the format of the functions, the chapter says that the functions should be like a well-written newspaper article. The characteristics of the article are: you read it vertically, at the top, a headline who will tell you what the story is about and allows you to decide if it is something you want to read. The first paragraph gives you a synopsis of the whole story, hiding all the details and offering you the general concepts. As you continue down, the details increase until you have all the dates, names, appointments, claims and other minutiae.</w:t>
+      </w:r>
+    </w:p>
+    <w:p>
+      <w:pPr>
+        <w:rPr>
+          <w:rFonts w:ascii="Times New Roman" w:hAnsi="Times New Roman" w:cs="Times New Roman"/>
+          <w:sz w:val="24"/>
+          <w:szCs w:val="24"/>
+          <w:lang w:val="en-GB"/>
+        </w:rPr>
+      </w:pPr>
+      <w:r>
+        <w:rPr>
+          <w:rFonts w:ascii="Times New Roman" w:hAnsi="Times New Roman" w:cs="Times New Roman"/>
+          <w:sz w:val="24"/>
+          <w:szCs w:val="24"/>
+          <w:lang w:val="en-GB"/>
+        </w:rPr>
+        <w:t>We also find dependent functions where the function calls another, they must be vertically close. This gives the program a natural flow and readers can rely on function definitions.</w:t>
+      </w:r>
+    </w:p>
+    <w:p>
+      <w:pPr>
+        <w:rPr>
+          <w:rFonts w:ascii="Times New Roman" w:hAnsi="Times New Roman" w:cs="Times New Roman"/>
+          <w:sz w:val="24"/>
+          <w:szCs w:val="24"/>
+          <w:lang w:val="en-GB"/>
+        </w:rPr>
+      </w:pPr>
+      <w:r>
+        <w:rPr>
+          <w:rFonts w:ascii="Times New Roman" w:hAnsi="Times New Roman" w:cs="Times New Roman"/>
+          <w:sz w:val="24"/>
+          <w:szCs w:val="24"/>
+          <w:lang w:val="en-GB"/>
+        </w:rPr>
+        <w:t>To make this hierarchy of scopes visible, we bleed the lines of the source code in proportion to their position in the hierarchy. The methods within a class are indented one level to the right of the class. The implementations of those methods are implemented one level to the right of the method declaration. Block implementations are implemented one level to the right of its container block, and so on.</w:t>
+      </w:r>
+    </w:p>
+    <w:p>
+      <w:pPr>
+        <w:rPr>
+          <w:rFonts w:ascii="Times New Roman" w:hAnsi="Times New Roman" w:cs="Times New Roman"/>
+          <w:sz w:val="24"/>
+          <w:szCs w:val="24"/>
+          <w:lang w:val="en-GB"/>
+        </w:rPr>
+      </w:pPr>
+      <w:r>
+        <w:rPr>
+          <w:rFonts w:ascii="Times New Roman" w:hAnsi="Times New Roman" w:cs="Times New Roman"/>
+          <w:sz w:val="24"/>
+          <w:szCs w:val="24"/>
+          <w:lang w:val="en-GB"/>
+        </w:rPr>
+        <w:t xml:space="preserve">Sometimes the bleeding is broken, it is tempting to break the bleeding rule for short if statements, short while loops or short functions. Something important in this chapter is that each programmer has his own </w:t>
+      </w:r>
+      <w:proofErr w:type="spellStart"/>
+      <w:r>
+        <w:rPr>
+          <w:rFonts w:ascii="Times New Roman" w:hAnsi="Times New Roman" w:cs="Times New Roman"/>
+          <w:sz w:val="24"/>
+          <w:szCs w:val="24"/>
+          <w:lang w:val="en-GB"/>
+        </w:rPr>
+        <w:t>favorite</w:t>
+      </w:r>
+      <w:proofErr w:type="spellEnd"/>
+      <w:r>
+        <w:rPr>
+          <w:rFonts w:ascii="Times New Roman" w:hAnsi="Times New Roman" w:cs="Times New Roman"/>
+          <w:sz w:val="24"/>
+          <w:szCs w:val="24"/>
+          <w:lang w:val="en-GB"/>
+        </w:rPr>
+        <w:t xml:space="preserve"> formatting rules, but if he works in a team, then the team rules. A team of developers must agree on a unique formatting style, and then each member of that team must use that style.</w:t>
+      </w:r>
+    </w:p>
+    <w:p>
+      <w:pPr>
+        <w:rPr>
+          <w:rFonts w:ascii="Times New Roman" w:hAnsi="Times New Roman" w:cs="Times New Roman"/>
+          <w:sz w:val="24"/>
+          <w:szCs w:val="24"/>
+          <w:lang w:val="en-GB"/>
+        </w:rPr>
+      </w:pPr>
+      <w:r>
+        <w:rPr>
+          <w:rFonts w:ascii="Times New Roman" w:hAnsi="Times New Roman" w:cs="Times New Roman"/>
+          <w:sz w:val="24"/>
+          <w:szCs w:val="24"/>
+          <w:lang w:val="en-GB"/>
+        </w:rPr>
+        <w:t xml:space="preserve">Sometimes the bleeding is broken, it is tempting to break the bleeding rule for short if statements, short while loops or short functions. Something important in this chapter is that each programmer has his own </w:t>
+      </w:r>
+      <w:proofErr w:type="spellStart"/>
+      <w:r>
+        <w:rPr>
+          <w:rFonts w:ascii="Times New Roman" w:hAnsi="Times New Roman" w:cs="Times New Roman"/>
+          <w:sz w:val="24"/>
+          <w:szCs w:val="24"/>
+          <w:lang w:val="en-GB"/>
+        </w:rPr>
+        <w:t>favorite</w:t>
+      </w:r>
+      <w:proofErr w:type="spellEnd"/>
+      <w:r>
+        <w:rPr>
+          <w:rFonts w:ascii="Times New Roman" w:hAnsi="Times New Roman" w:cs="Times New Roman"/>
+          <w:sz w:val="24"/>
+          <w:szCs w:val="24"/>
+          <w:lang w:val="en-GB"/>
+        </w:rPr>
+        <w:t xml:space="preserve"> formatting rules, but if he works in a team, then the team rules. A team of developers must agree on a unique formatting style, and then each member of that team must use that style.</w:t>
+      </w:r>
+    </w:p>
+    <w:p>
+      <w:pPr>
+        <w:jc w:val="center"/>
+        <w:rPr>
+          <w:rFonts w:ascii="Times New Roman" w:hAnsi="Times New Roman" w:cs="Times New Roman"/>
+          <w:b/>
+          <w:bCs/>
+          <w:sz w:val="24"/>
+          <w:szCs w:val="24"/>
+          <w:lang w:val="en-GB"/>
+        </w:rPr>
+      </w:pPr>
+      <w:bookmarkStart w:id="0" w:name="_GoBack"/>
+      <w:r>
+        <w:rPr>
+          <w:rFonts w:ascii="Times New Roman" w:hAnsi="Times New Roman" w:cs="Times New Roman"/>
+          <w:b/>
+          <w:bCs/>
+          <w:sz w:val="24"/>
+          <w:szCs w:val="24"/>
+          <w:lang w:val="en-GB"/>
+        </w:rPr>
+        <w:t>Chapter 6: Objects and Data Structures</w:t>
+      </w:r>
+    </w:p>
+    <w:bookmarkEnd w:id="0"/>
+    <w:p>
+      <w:pPr>
+        <w:rPr>
+          <w:rFonts w:ascii="Times New Roman" w:hAnsi="Times New Roman" w:cs="Times New Roman"/>
+          <w:sz w:val="24"/>
+          <w:szCs w:val="24"/>
+          <w:lang w:val="en-GB"/>
+        </w:rPr>
+      </w:pPr>
+      <w:r>
+        <w:rPr>
+          <w:rFonts w:ascii="Times New Roman" w:hAnsi="Times New Roman" w:cs="Times New Roman"/>
+          <w:sz w:val="24"/>
+          <w:szCs w:val="24"/>
+          <w:lang w:val="en-GB"/>
+        </w:rPr>
+        <w:t>Objects and structures are two different things. Objects hide their data behind abstractions and expose functions that operate on that data. The data structure exposes your data and has no significant functions.</w:t>
+      </w:r>
+    </w:p>
+    <w:p>
+      <w:pPr>
+        <w:rPr>
+          <w:rFonts w:ascii="Times New Roman" w:hAnsi="Times New Roman" w:cs="Times New Roman"/>
+          <w:sz w:val="24"/>
+          <w:szCs w:val="24"/>
+          <w:lang w:val="en-GB"/>
+        </w:rPr>
+      </w:pPr>
+      <w:r>
+        <w:rPr>
+          <w:rFonts w:ascii="Times New Roman" w:hAnsi="Times New Roman" w:cs="Times New Roman"/>
+          <w:sz w:val="24"/>
+          <w:szCs w:val="24"/>
+          <w:lang w:val="en-GB"/>
+        </w:rPr>
+        <w:t>There are hybrid functions that are half object and half data structure. They have functions that do important things, and they also have public variables or public accessors and mutators that, for all intents and purposes, make private variables public, tempting other external functions to use those variables in the way a procedural program would use a structure of data.</w:t>
+      </w:r>
+    </w:p>
+    <w:p>
+      <w:pPr>
+        <w:rPr>
+          <w:rFonts w:ascii="Times New Roman" w:hAnsi="Times New Roman" w:cs="Times New Roman"/>
+          <w:sz w:val="24"/>
+          <w:szCs w:val="24"/>
+          <w:lang w:val="en-GB"/>
+        </w:rPr>
+      </w:pPr>
+      <w:r>
+        <w:rPr>
+          <w:rFonts w:ascii="Times New Roman" w:hAnsi="Times New Roman" w:cs="Times New Roman"/>
+          <w:sz w:val="24"/>
+          <w:szCs w:val="24"/>
+          <w:lang w:val="en-GB"/>
+        </w:rPr>
+        <w:t>Such hybrid functions make it difficult to add new functions, but also make it difficult to add new data structures. They are the worst of both worlds. Avoid creating them.</w:t>
+      </w:r>
+    </w:p>
+    <w:p>
+      <w:pPr>
+        <w:rPr>
+          <w:rFonts w:ascii="Times New Roman" w:hAnsi="Times New Roman" w:cs="Times New Roman"/>
+          <w:sz w:val="24"/>
+          <w:szCs w:val="24"/>
+          <w:lang w:val="en-GB"/>
+        </w:rPr>
+      </w:pPr>
+      <w:r>
+        <w:rPr>
+          <w:rFonts w:ascii="Times New Roman" w:hAnsi="Times New Roman" w:cs="Times New Roman"/>
+          <w:sz w:val="24"/>
+          <w:szCs w:val="24"/>
+          <w:lang w:val="en-GB"/>
+        </w:rPr>
+        <w:t>There is a known heuristic called Demeter Law that says that a module should not know about the bowels of the objects it manipulates. Objects hide their data and expose operations. This means that an object should not expose its internal structure through the accessors because doing so is exposing, rather than hiding, its internal structure.</w:t>
+      </w:r>
+    </w:p>
+    <w:p>
+      <w:pPr>
+        <w:rPr>
+          <w:rFonts w:ascii="Times New Roman" w:hAnsi="Times New Roman" w:cs="Times New Roman"/>
+          <w:sz w:val="24"/>
+          <w:szCs w:val="24"/>
+          <w:lang w:val="en-GB"/>
+        </w:rPr>
+      </w:pPr>
+      <w:r>
+        <w:rPr>
+          <w:rFonts w:ascii="Times New Roman" w:hAnsi="Times New Roman" w:cs="Times New Roman"/>
+          <w:sz w:val="24"/>
+          <w:szCs w:val="24"/>
+          <w:lang w:val="en-GB"/>
+        </w:rPr>
+        <w:lastRenderedPageBreak/>
+        <w:t>Active records are data structures with public variables but generally have navigation methods such as saving and searching. Typically, these active records are direct translations of database tables or other data sources.</w:t>
+      </w:r>
+    </w:p>
+    <w:p>
+      <w:pPr>
+        <w:spacing w:before="240" w:after="240" w:line="240" w:lineRule="auto"/>
+        <w:rPr>
+          <w:rFonts w:ascii="Times New Roman" w:eastAsia="Times New Roman" w:hAnsi="Times New Roman" w:cs="Times New Roman"/>
+          <w:sz w:val="24"/>
+          <w:szCs w:val="24"/>
+          <w:lang w:val="en-GB" w:eastAsia="es-EC"/>
+        </w:rPr>
+      </w:pPr>
     </w:p>
     <w:p>
       <w:pPr>
@@ -941,6 +1196,7 @@
     <w:lsdException w:name="HTML Sample" w:semiHidden="1" w:unhideWhenUsed="1"/>
     <w:lsdException w:name="HTML Typewriter" w:semiHidden="1" w:unhideWhenUsed="1"/>
     <w:lsdException w:name="HTML Variable" w:semiHidden="1" w:unhideWhenUsed="1"/>
+    <w:lsdException w:name="Normal Table" w:semiHidden="1" w:unhideWhenUsed="1"/>
     <w:lsdException w:name="annotation subject" w:semiHidden="1" w:unhideWhenUsed="1"/>
     <w:lsdException w:name="No List" w:semiHidden="1" w:unhideWhenUsed="1"/>
     <w:lsdException w:name="Outline List 1" w:semiHidden="1" w:unhideWhenUsed="1"/>
@@ -987,8 +1243,10 @@
     <w:lsdException w:name="Table Subtle 2" w:semiHidden="1" w:unhideWhenUsed="1"/>
     <w:lsdException w:name="Table Web 1" w:semiHidden="1" w:unhideWhenUsed="1"/>
     <w:lsdException w:name="Table Web 2" w:semiHidden="1" w:unhideWhenUsed="1"/>
+    <w:lsdException w:name="Table Web 3" w:semiHidden="1" w:unhideWhenUsed="1"/>
     <w:lsdException w:name="Balloon Text" w:semiHidden="1" w:unhideWhenUsed="1"/>
     <w:lsdException w:name="Table Grid" w:uiPriority="39"/>
+    <w:lsdException w:name="Table Theme" w:semiHidden="1" w:unhideWhenUsed="1"/>
     <w:lsdException w:name="Placeholder Text" w:semiHidden="1"/>
     <w:lsdException w:name="No Spacing" w:uiPriority="1" w:qFormat="1"/>
     <w:lsdException w:name="Light Shading" w:uiPriority="60"/>

</xml_diff>